<commit_message>
[Fase 01][Cap 05]: Atualizando - Visão de Sistema
</commit_message>
<xml_diff>
--- a/Fase 01/Capítulo 05/visao_do_sistema_rm93813.docx
+++ b/Fase 01/Capítulo 05/visao_do_sistema_rm93813.docx
@@ -125,7 +125,40 @@
           <w:szCs w:val="24"/>
           <w:lang w:val="pt-BR"/>
         </w:rPr>
-        <w:t>precisam de assistência médica emergencial em ambientes urbanos.</w:t>
+        <w:t>precisam</w:t>
+      </w:r>
+      <w:r>
+        <w:rPr>
+          <w:b/>
+          <w:bCs/>
+          <w:color w:val="000000" w:themeColor="text1"/>
+          <w:sz w:val="24"/>
+          <w:szCs w:val="24"/>
+          <w:lang w:val="pt-BR"/>
+        </w:rPr>
+        <w:t xml:space="preserve"> de ajuda para</w:t>
+      </w:r>
+      <w:r>
+        <w:rPr>
+          <w:b/>
+          <w:bCs/>
+          <w:color w:val="000000" w:themeColor="text1"/>
+          <w:sz w:val="24"/>
+          <w:szCs w:val="24"/>
+          <w:lang w:val="pt-BR"/>
+        </w:rPr>
+        <w:t xml:space="preserve"> </w:t>
+      </w:r>
+      <w:r>
+        <w:rPr>
+          <w:b/>
+          <w:bCs/>
+          <w:color w:val="000000" w:themeColor="text1"/>
+          <w:sz w:val="24"/>
+          <w:szCs w:val="24"/>
+          <w:lang w:val="pt-BR"/>
+        </w:rPr>
+        <w:t>controlar suas fontes de receita, gastos, dívidas e investimentos.</w:t>
       </w:r>
     </w:p>
     <w:p>
@@ -167,29 +200,7 @@
           <w:szCs w:val="24"/>
           <w:lang w:val="pt-BR"/>
         </w:rPr>
-        <w:t xml:space="preserve">a demora </w:t>
-      </w:r>
-      <w:r>
-        <w:rPr>
-          <w:b/>
-          <w:bCs/>
-          <w:color w:val="000000" w:themeColor="text1"/>
-          <w:sz w:val="24"/>
-          <w:szCs w:val="24"/>
-          <w:lang w:val="pt-BR"/>
-        </w:rPr>
-        <w:t>ao receber socorro</w:t>
-      </w:r>
-      <w:r>
-        <w:rPr>
-          <w:b/>
-          <w:bCs/>
-          <w:color w:val="000000" w:themeColor="text1"/>
-          <w:sz w:val="24"/>
-          <w:szCs w:val="24"/>
-          <w:lang w:val="pt-BR"/>
-        </w:rPr>
-        <w:t>, especialmente em locais afastados de hospitais.</w:t>
+        <w:t>planilhas e softwares arcaicos de controle financeiro.</w:t>
       </w:r>
     </w:p>
     <w:p>
@@ -210,17 +221,7 @@
           <w:szCs w:val="24"/>
           <w:lang w:val="pt-BR"/>
         </w:rPr>
-        <w:t>Nosso produto</w:t>
-      </w:r>
-      <w:r>
-        <w:rPr>
-          <w:b/>
-          <w:bCs/>
-          <w:sz w:val="24"/>
-          <w:szCs w:val="24"/>
-          <w:lang w:val="pt-BR"/>
-        </w:rPr>
-        <w:t xml:space="preserve"> </w:t>
+        <w:t xml:space="preserve">Nosso produto </w:t>
       </w:r>
       <w:proofErr w:type="spellStart"/>
       <w:r>
@@ -232,7 +233,7 @@
           <w:szCs w:val="24"/>
           <w:lang w:val="pt-BR"/>
         </w:rPr>
-        <w:t>SiOS</w:t>
+        <w:t>Fintech</w:t>
       </w:r>
       <w:proofErr w:type="spellEnd"/>
       <w:r>
@@ -244,18 +245,29 @@
           <w:szCs w:val="24"/>
           <w:lang w:val="pt-BR"/>
         </w:rPr>
-        <w:t xml:space="preserve"> é um aplicativo permite que prestadores de primeiros socorros autônomos cadastrados recebam chamados de socorro </w:t>
-      </w:r>
-      <w:r>
-        <w:rPr>
-          <w:b/>
-          <w:bCs/>
-          <w:color w:val="000000" w:themeColor="text1"/>
-          <w:sz w:val="24"/>
-          <w:szCs w:val="24"/>
-          <w:lang w:val="pt-BR"/>
-        </w:rPr>
-        <w:t>de acordo com sua distância.</w:t>
+        <w:t xml:space="preserve"> é um</w:t>
+      </w:r>
+      <w:r>
+        <w:rPr>
+          <w:b/>
+          <w:bCs/>
+          <w:color w:val="000000" w:themeColor="text1"/>
+          <w:sz w:val="24"/>
+          <w:szCs w:val="24"/>
+          <w:lang w:val="pt-BR"/>
+        </w:rPr>
+        <w:t xml:space="preserve"> sistema web com versões em aplicativos móveis que auxilia o usuário a planejar metas</w:t>
+      </w:r>
+      <w:r>
+        <w:rPr>
+          <w:b/>
+          <w:bCs/>
+          <w:color w:val="000000" w:themeColor="text1"/>
+          <w:sz w:val="24"/>
+          <w:szCs w:val="24"/>
+          <w:lang w:val="pt-BR"/>
+        </w:rPr>
+        <w:t xml:space="preserve"> e o caminho para atingir seus objetivos financeiros.</w:t>
       </w:r>
     </w:p>
     <w:p>
@@ -276,63 +288,51 @@
           <w:szCs w:val="24"/>
           <w:lang w:val="pt-BR"/>
         </w:rPr>
-        <w:t>Que fornece</w:t>
-      </w:r>
-      <w:r>
-        <w:rPr>
-          <w:b/>
-          <w:bCs/>
-          <w:sz w:val="24"/>
-          <w:szCs w:val="24"/>
-          <w:lang w:val="pt-BR"/>
-        </w:rPr>
-        <w:t xml:space="preserve"> </w:t>
-      </w:r>
-      <w:r>
-        <w:rPr>
-          <w:b/>
-          <w:bCs/>
-          <w:color w:val="000000" w:themeColor="text1"/>
-          <w:sz w:val="24"/>
-          <w:szCs w:val="24"/>
-          <w:lang w:val="pt-BR"/>
-        </w:rPr>
-        <w:t>um cadastro prévio dos prestadores de primeiros socorros</w:t>
-      </w:r>
-      <w:r>
-        <w:rPr>
-          <w:b/>
-          <w:bCs/>
-          <w:color w:val="000000" w:themeColor="text1"/>
-          <w:sz w:val="24"/>
-          <w:szCs w:val="24"/>
-          <w:lang w:val="pt-BR"/>
-        </w:rPr>
-        <w:t xml:space="preserve">, e sua </w:t>
-      </w:r>
-      <w:proofErr w:type="spellStart"/>
-      <w:r>
-        <w:rPr>
-          <w:b/>
-          <w:bCs/>
-          <w:color w:val="000000" w:themeColor="text1"/>
-          <w:sz w:val="24"/>
-          <w:szCs w:val="24"/>
-          <w:lang w:val="pt-BR"/>
-        </w:rPr>
-        <w:t>geolocalização</w:t>
-      </w:r>
-      <w:proofErr w:type="spellEnd"/>
-      <w:r>
-        <w:rPr>
-          <w:b/>
-          <w:bCs/>
-          <w:color w:val="000000" w:themeColor="text1"/>
-          <w:sz w:val="24"/>
-          <w:szCs w:val="24"/>
-          <w:lang w:val="pt-BR"/>
-        </w:rPr>
-        <w:t>.</w:t>
+        <w:t xml:space="preserve">Que fornece </w:t>
+      </w:r>
+      <w:r>
+        <w:rPr>
+          <w:b/>
+          <w:bCs/>
+          <w:color w:val="000000" w:themeColor="text1"/>
+          <w:sz w:val="24"/>
+          <w:szCs w:val="24"/>
+          <w:lang w:val="pt-BR"/>
+        </w:rPr>
+        <w:t xml:space="preserve">um </w:t>
+      </w:r>
+      <w:r>
+        <w:rPr>
+          <w:b/>
+          <w:bCs/>
+          <w:color w:val="000000" w:themeColor="text1"/>
+          <w:sz w:val="24"/>
+          <w:szCs w:val="24"/>
+          <w:lang w:val="pt-BR"/>
+        </w:rPr>
+        <w:t>acompanhamento em tempo r</w:t>
+      </w:r>
+      <w:r>
+        <w:rPr>
+          <w:b/>
+          <w:bCs/>
+          <w:color w:val="000000" w:themeColor="text1"/>
+          <w:sz w:val="24"/>
+          <w:szCs w:val="24"/>
+          <w:lang w:val="pt-BR"/>
+        </w:rPr>
+        <w:t xml:space="preserve">eal das finanças do usuário a partir de </w:t>
+      </w:r>
+      <w:r>
+        <w:rPr>
+          <w:b/>
+          <w:bCs/>
+          <w:color w:val="000000" w:themeColor="text1"/>
+          <w:sz w:val="24"/>
+          <w:szCs w:val="24"/>
+          <w:lang w:val="pt-BR"/>
+        </w:rPr>
+        <w:t>seus registros.</w:t>
       </w:r>
       <w:r>
         <w:rPr>
@@ -364,39 +364,29 @@
           <w:szCs w:val="24"/>
           <w:lang w:val="pt-BR"/>
         </w:rPr>
-        <w:t>Ao contrário dos</w:t>
-      </w:r>
-      <w:r>
-        <w:rPr>
-          <w:b/>
-          <w:bCs/>
-          <w:sz w:val="24"/>
-          <w:szCs w:val="24"/>
-          <w:lang w:val="pt-BR"/>
-        </w:rPr>
-        <w:t xml:space="preserve"> </w:t>
-      </w:r>
-      <w:r>
-        <w:rPr>
-          <w:b/>
-          <w:bCs/>
-          <w:color w:val="000000" w:themeColor="text1"/>
-          <w:sz w:val="24"/>
-          <w:szCs w:val="24"/>
-          <w:lang w:val="pt-BR"/>
-        </w:rPr>
-        <w:t>serviços oferecidos pelo SUS</w:t>
-      </w:r>
-      <w:r>
-        <w:rPr>
-          <w:b/>
-          <w:bCs/>
-          <w:color w:val="000000" w:themeColor="text1"/>
-          <w:sz w:val="24"/>
-          <w:szCs w:val="24"/>
-          <w:lang w:val="pt-BR"/>
-        </w:rPr>
-        <w:t>.</w:t>
+        <w:t xml:space="preserve">Ao contrário dos </w:t>
+      </w:r>
+      <w:r>
+        <w:rPr>
+          <w:b/>
+          <w:bCs/>
+          <w:color w:val="000000" w:themeColor="text1"/>
+          <w:sz w:val="24"/>
+          <w:szCs w:val="24"/>
+          <w:lang w:val="pt-BR"/>
+        </w:rPr>
+        <w:t xml:space="preserve">aplicativos de bancos ou </w:t>
+      </w:r>
+      <w:r>
+        <w:rPr>
+          <w:b/>
+          <w:bCs/>
+          <w:color w:val="000000" w:themeColor="text1"/>
+          <w:sz w:val="24"/>
+          <w:szCs w:val="24"/>
+          <w:lang w:val="pt-BR"/>
+        </w:rPr>
+        <w:t>instituições financeiras.</w:t>
       </w:r>
     </w:p>
     <w:p>
@@ -417,72 +407,128 @@
           <w:szCs w:val="24"/>
           <w:lang w:val="pt-BR"/>
         </w:rPr>
-        <w:t>Nosso produto</w:t>
-      </w:r>
-      <w:r>
-        <w:rPr>
-          <w:b/>
-          <w:bCs/>
-          <w:sz w:val="24"/>
-          <w:szCs w:val="24"/>
-          <w:lang w:val="pt-BR"/>
-        </w:rPr>
-        <w:t xml:space="preserve"> </w:t>
-      </w:r>
-      <w:r>
-        <w:rPr>
-          <w:b/>
-          <w:bCs/>
-          <w:color w:val="000000" w:themeColor="text1"/>
-          <w:sz w:val="24"/>
-          <w:szCs w:val="24"/>
-          <w:lang w:val="pt-BR"/>
-        </w:rPr>
-        <w:t xml:space="preserve">contém uma rede ampla de </w:t>
-      </w:r>
-      <w:r>
-        <w:rPr>
-          <w:b/>
-          <w:bCs/>
-          <w:color w:val="000000" w:themeColor="text1"/>
-          <w:sz w:val="24"/>
-          <w:szCs w:val="24"/>
-          <w:lang w:val="pt-BR"/>
-        </w:rPr>
-        <w:t>socorristas</w:t>
-      </w:r>
-      <w:r>
-        <w:rPr>
-          <w:b/>
-          <w:bCs/>
-          <w:color w:val="000000" w:themeColor="text1"/>
-          <w:sz w:val="24"/>
-          <w:szCs w:val="24"/>
-          <w:lang w:val="pt-BR"/>
-        </w:rPr>
-        <w:t xml:space="preserve">, que permitirá </w:t>
-      </w:r>
-      <w:r>
-        <w:rPr>
-          <w:b/>
-          <w:bCs/>
-          <w:color w:val="000000" w:themeColor="text1"/>
-          <w:sz w:val="24"/>
-          <w:szCs w:val="24"/>
-          <w:lang w:val="pt-BR"/>
-        </w:rPr>
-        <w:t>um primeiro</w:t>
-      </w:r>
-      <w:r>
-        <w:rPr>
-          <w:b/>
-          <w:bCs/>
-          <w:color w:val="000000" w:themeColor="text1"/>
-          <w:sz w:val="24"/>
-          <w:szCs w:val="24"/>
-          <w:lang w:val="pt-BR"/>
-        </w:rPr>
-        <w:t xml:space="preserve"> atendimento mais rápido, salvando vidas.</w:t>
+        <w:t xml:space="preserve">Nosso produto </w:t>
+      </w:r>
+      <w:r>
+        <w:rPr>
+          <w:b/>
+          <w:bCs/>
+          <w:color w:val="000000" w:themeColor="text1"/>
+          <w:sz w:val="24"/>
+          <w:szCs w:val="24"/>
+          <w:lang w:val="pt-BR"/>
+        </w:rPr>
+        <w:t>proporciona uma experiência única n</w:t>
+      </w:r>
+      <w:r>
+        <w:rPr>
+          <w:b/>
+          <w:bCs/>
+          <w:color w:val="000000" w:themeColor="text1"/>
+          <w:sz w:val="24"/>
+          <w:szCs w:val="24"/>
+          <w:lang w:val="pt-BR"/>
+        </w:rPr>
+        <w:t xml:space="preserve">a gestão </w:t>
+      </w:r>
+      <w:r>
+        <w:rPr>
+          <w:b/>
+          <w:bCs/>
+          <w:color w:val="000000" w:themeColor="text1"/>
+          <w:sz w:val="24"/>
+          <w:szCs w:val="24"/>
+          <w:lang w:val="pt-BR"/>
+        </w:rPr>
+        <w:t>da vida financeira</w:t>
+      </w:r>
+      <w:r>
+        <w:rPr>
+          <w:b/>
+          <w:bCs/>
+          <w:color w:val="000000" w:themeColor="text1"/>
+          <w:sz w:val="24"/>
+          <w:szCs w:val="24"/>
+          <w:lang w:val="pt-BR"/>
+        </w:rPr>
+        <w:t xml:space="preserve"> dos usuários –</w:t>
+      </w:r>
+      <w:r>
+        <w:rPr>
+          <w:b/>
+          <w:bCs/>
+          <w:color w:val="000000" w:themeColor="text1"/>
+          <w:sz w:val="24"/>
+          <w:szCs w:val="24"/>
+          <w:lang w:val="pt-BR"/>
+        </w:rPr>
+        <w:t xml:space="preserve"> p</w:t>
+      </w:r>
+      <w:r>
+        <w:rPr>
+          <w:b/>
+          <w:bCs/>
+          <w:color w:val="000000" w:themeColor="text1"/>
+          <w:sz w:val="24"/>
+          <w:szCs w:val="24"/>
+          <w:lang w:val="pt-BR"/>
+        </w:rPr>
+        <w:t xml:space="preserve">ermitindo o planejamento e auxiliando, </w:t>
+      </w:r>
+      <w:r>
+        <w:rPr>
+          <w:b/>
+          <w:bCs/>
+          <w:color w:val="000000" w:themeColor="text1"/>
+          <w:sz w:val="24"/>
+          <w:szCs w:val="24"/>
+          <w:lang w:val="pt-BR"/>
+        </w:rPr>
+        <w:t>com uma interface intuit</w:t>
+      </w:r>
+      <w:r>
+        <w:rPr>
+          <w:b/>
+          <w:bCs/>
+          <w:color w:val="000000" w:themeColor="text1"/>
+          <w:sz w:val="24"/>
+          <w:szCs w:val="24"/>
+          <w:lang w:val="pt-BR"/>
+        </w:rPr>
+        <w:t>iva e baseando-se</w:t>
+      </w:r>
+      <w:r>
+        <w:rPr>
+          <w:b/>
+          <w:bCs/>
+          <w:color w:val="000000" w:themeColor="text1"/>
+          <w:sz w:val="24"/>
+          <w:szCs w:val="24"/>
+          <w:lang w:val="pt-BR"/>
+        </w:rPr>
+        <w:t xml:space="preserve"> em seus dados</w:t>
+      </w:r>
+      <w:r>
+        <w:rPr>
+          <w:b/>
+          <w:bCs/>
+          <w:color w:val="000000" w:themeColor="text1"/>
+          <w:sz w:val="24"/>
+          <w:szCs w:val="24"/>
+          <w:lang w:val="pt-BR"/>
+        </w:rPr>
+        <w:t xml:space="preserve">, </w:t>
+      </w:r>
+      <w:r>
+        <w:rPr>
+          <w:b/>
+          <w:bCs/>
+          <w:color w:val="000000" w:themeColor="text1"/>
+          <w:sz w:val="24"/>
+          <w:szCs w:val="24"/>
+          <w:lang w:val="pt-BR"/>
+        </w:rPr>
+        <w:t>o alcance de seus objetivos.</w:t>
       </w:r>
     </w:p>
     <w:p>

</xml_diff>